<commit_message>
Added links and hypthoesis
</commit_message>
<xml_diff>
--- a/Project_Proposal.docx
+++ b/Project_Proposal.docx
@@ -99,6 +99,27 @@
       <w:r>
         <w:t xml:space="preserve">: We hypothesize that zip codes with higher medium income have safer drinking water. </w:t>
       </w:r>
+      <w:r>
+        <w:t>Zip codes with higher medium income have</w:t>
+      </w:r>
+      <w:r>
+        <w:t xml:space="preserve"> better water quality/standards</w:t>
+      </w:r>
+      <w:r>
+        <w:t xml:space="preserve">. </w:t>
+      </w:r>
+    </w:p>
+    <w:p>
+      <w:r>
+        <w:tab/>
+        <w:t>Medium household income by county by drinking water in county</w:t>
+      </w:r>
+    </w:p>
+    <w:p>
+      <w:r>
+        <w:tab/>
+        <w:t xml:space="preserve">Utility cost per zip code </w:t>
+      </w:r>
     </w:p>
     <w:p>
       <w:r>
@@ -124,6 +145,12 @@
         <w:tab/>
         <w:t>1.</w:t>
       </w:r>
+      <w:r>
+        <w:t xml:space="preserve"> </w:t>
+      </w:r>
+      <w:r>
+        <w:t>Higher income less water quality violations</w:t>
+      </w:r>
     </w:p>
     <w:p>
       <w:r>
@@ -133,6 +160,9 @@
         <w:tab/>
         <w:t>2.</w:t>
       </w:r>
+      <w:r>
+        <w:t xml:space="preserve"> Water quality violation by medium household income</w:t>
+      </w:r>
     </w:p>
     <w:p>
       <w:r>
@@ -142,6 +172,9 @@
         <w:tab/>
         <w:t>3.</w:t>
       </w:r>
+      <w:r>
+        <w:t xml:space="preserve"> </w:t>
+      </w:r>
     </w:p>
     <w:p>
       <w:r>
@@ -223,6 +256,78 @@
         <w:t>:</w:t>
       </w:r>
     </w:p>
+    <w:p/>
+    <w:p/>
+    <w:p/>
+    <w:p/>
+    <w:p/>
+    <w:p/>
+    <w:p/>
+    <w:p/>
+    <w:p/>
+    <w:p/>
+    <w:p>
+      <w:r>
+        <w:t>Links:</w:t>
+      </w:r>
+    </w:p>
+    <w:p>
+      <w:r>
+        <w:t>Safe Drinking Water Information System</w:t>
+      </w:r>
+    </w:p>
+    <w:p>
+      <w:hyperlink r:id="rId6" w:history="1">
+        <w:r>
+          <w:rPr>
+            <w:rStyle w:val="Hyperlink"/>
+          </w:rPr>
+          <w:t>https://www.epa.gov/enviro/other-service-enabled-data</w:t>
+        </w:r>
+      </w:hyperlink>
+    </w:p>
+    <w:p>
+      <w:r>
+        <w:t>Census: Income Data Tables</w:t>
+      </w:r>
+    </w:p>
+    <w:p>
+      <w:hyperlink r:id="rId7" w:tgtFrame="_blank" w:history="1">
+        <w:r>
+          <w:rPr>
+            <w:rStyle w:val="Hyperlink"/>
+            <w:rFonts w:ascii="Arial" w:hAnsi="Arial" w:cs="Arial"/>
+            <w:sz w:val="23"/>
+            <w:szCs w:val="23"/>
+            <w:shd w:val="clear" w:color="auto" w:fill="F8F8F8"/>
+          </w:rPr>
+          <w:t>https://www.census.gov/topics/income-poverty/income/data/tables.html</w:t>
+        </w:r>
+      </w:hyperlink>
+    </w:p>
+    <w:p>
+      <w:r>
+        <w:t>IRS Individual income tax Statistics</w:t>
+      </w:r>
+    </w:p>
+    <w:p>
+      <w:hyperlink r:id="rId8" w:tgtFrame="_blank" w:history="1">
+        <w:r>
+          <w:rPr>
+            <w:rStyle w:val="Hyperlink"/>
+            <w:rFonts w:ascii="Arial" w:hAnsi="Arial" w:cs="Arial"/>
+            <w:b/>
+            <w:bCs/>
+            <w:sz w:val="23"/>
+            <w:szCs w:val="23"/>
+            <w:shd w:val="clear" w:color="auto" w:fill="F8F8F8"/>
+          </w:rPr>
+          <w:t>SOI Tax Stats - Individual Income Tax Statistics - ZIP Code Data (SOI) | Internal Revenue Service</w:t>
+        </w:r>
+      </w:hyperlink>
+    </w:p>
+    <w:p/>
+    <w:p/>
     <w:p>
       <w:r>
         <w:tab/>
@@ -782,6 +887,18 @@
     <w:uiPriority w:val="99"/>
     <w:rsid w:val="004A363C"/>
   </w:style>
+  <w:style w:type="character" w:styleId="Hyperlink">
+    <w:name w:val="Hyperlink"/>
+    <w:basedOn w:val="DefaultParagraphFont"/>
+    <w:uiPriority w:val="99"/>
+    <w:semiHidden/>
+    <w:unhideWhenUsed/>
+    <w:rsid w:val="00566A61"/>
+    <w:rPr>
+      <w:color w:val="0000FF"/>
+      <w:u w:val="single"/>
+    </w:rPr>
+  </w:style>
 </w:styles>
 </file>
 

</xml_diff>

<commit_message>
not sure what commit is doing
</commit_message>
<xml_diff>
--- a/Project_Proposal.docx
+++ b/Project_Proposal.docx
@@ -282,7 +282,19 @@
           <w:rPr>
             <w:rStyle w:val="Hyperlink"/>
           </w:rPr>
-          <w:t>https://www.epa.gov/enviro/other-service-enabled-data</w:t>
+          <w:t>https://www.ep</w:t>
+        </w:r>
+        <w:r>
+          <w:rPr>
+            <w:rStyle w:val="Hyperlink"/>
+          </w:rPr>
+          <w:t>a</w:t>
+        </w:r>
+        <w:r>
+          <w:rPr>
+            <w:rStyle w:val="Hyperlink"/>
+          </w:rPr>
+          <w:t>.gov/enviro/other-service-enabled-data</w:t>
         </w:r>
       </w:hyperlink>
     </w:p>
@@ -301,7 +313,27 @@
             <w:szCs w:val="23"/>
             <w:shd w:val="clear" w:color="auto" w:fill="F8F8F8"/>
           </w:rPr>
-          <w:t>https://www.census.gov/topics/income-poverty/income/data/tables.html</w:t>
+          <w:t>https://www.census.gov/topics/incom</w:t>
+        </w:r>
+        <w:r>
+          <w:rPr>
+            <w:rStyle w:val="Hyperlink"/>
+            <w:rFonts w:ascii="Arial" w:hAnsi="Arial" w:cs="Arial"/>
+            <w:sz w:val="23"/>
+            <w:szCs w:val="23"/>
+            <w:shd w:val="clear" w:color="auto" w:fill="F8F8F8"/>
+          </w:rPr>
+          <w:t>e</w:t>
+        </w:r>
+        <w:r>
+          <w:rPr>
+            <w:rStyle w:val="Hyperlink"/>
+            <w:rFonts w:ascii="Arial" w:hAnsi="Arial" w:cs="Arial"/>
+            <w:sz w:val="23"/>
+            <w:szCs w:val="23"/>
+            <w:shd w:val="clear" w:color="auto" w:fill="F8F8F8"/>
+          </w:rPr>
+          <w:t>-poverty/income/data/tables.html</w:t>
         </w:r>
       </w:hyperlink>
     </w:p>
@@ -327,12 +359,153 @@
       </w:hyperlink>
     </w:p>
     <w:p/>
+    <w:p>
+      <w:r>
+        <w:t>Does Dark</w:t>
+      </w:r>
+    </w:p>
     <w:p/>
     <w:p>
-      <w:r>
-        <w:tab/>
-      </w:r>
-    </w:p>
+      <w:pPr>
+        <w:spacing w:after="0" w:line="240" w:lineRule="auto"/>
+        <w:ind w:firstLine="720"/>
+        <w:rPr>
+          <w:rFonts w:ascii="Times New Roman" w:eastAsia="Times New Roman" w:hAnsi="Times New Roman" w:cs="Times New Roman"/>
+          <w:sz w:val="24"/>
+          <w:szCs w:val="24"/>
+        </w:rPr>
+      </w:pPr>
+      <w:r>
+        <w:rPr>
+          <w:rFonts w:ascii="Times New Roman" w:eastAsia="Times New Roman" w:hAnsi="Times New Roman" w:cs="Times New Roman"/>
+          <w:color w:val="000000"/>
+          <w:sz w:val="24"/>
+          <w:szCs w:val="24"/>
+        </w:rPr>
+        <w:t>A Software Developer with a background in Technical Management of Information Systems and certificate of Data Analytics from John Hopkins University.  My experience is based with Radio Frequency electronics and component level troubleshooting.</w:t>
+      </w:r>
+    </w:p>
+    <w:p>
+      <w:pPr>
+        <w:spacing w:after="0" w:line="240" w:lineRule="auto"/>
+        <w:rPr>
+          <w:rFonts w:ascii="Times New Roman" w:eastAsia="Times New Roman" w:hAnsi="Times New Roman" w:cs="Times New Roman"/>
+          <w:sz w:val="24"/>
+          <w:szCs w:val="24"/>
+        </w:rPr>
+      </w:pPr>
+    </w:p>
+    <w:p>
+      <w:pPr>
+        <w:spacing w:after="0" w:line="240" w:lineRule="auto"/>
+        <w:ind w:firstLine="720"/>
+        <w:rPr>
+          <w:rFonts w:ascii="Times New Roman" w:eastAsia="Times New Roman" w:hAnsi="Times New Roman" w:cs="Times New Roman"/>
+          <w:sz w:val="24"/>
+          <w:szCs w:val="24"/>
+        </w:rPr>
+      </w:pPr>
+      <w:r>
+        <w:rPr>
+          <w:rFonts w:ascii="Times New Roman" w:eastAsia="Times New Roman" w:hAnsi="Times New Roman" w:cs="Times New Roman"/>
+          <w:color w:val="000000"/>
+          <w:sz w:val="24"/>
+          <w:szCs w:val="24"/>
+        </w:rPr>
+        <w:t> My Air Force experience embedded comfortable public speaking, effective leadership, and core values: integrity, service, and excellence. </w:t>
+      </w:r>
+    </w:p>
+    <w:p>
+      <w:pPr>
+        <w:spacing w:after="0" w:line="240" w:lineRule="auto"/>
+        <w:rPr>
+          <w:rFonts w:ascii="Times New Roman" w:eastAsia="Times New Roman" w:hAnsi="Times New Roman" w:cs="Times New Roman"/>
+          <w:sz w:val="24"/>
+          <w:szCs w:val="24"/>
+        </w:rPr>
+      </w:pPr>
+    </w:p>
+    <w:p>
+      <w:pPr>
+        <w:spacing w:after="0" w:line="240" w:lineRule="auto"/>
+        <w:ind w:firstLine="720"/>
+        <w:rPr>
+          <w:rFonts w:ascii="Times New Roman" w:eastAsia="Times New Roman" w:hAnsi="Times New Roman" w:cs="Times New Roman"/>
+          <w:sz w:val="24"/>
+          <w:szCs w:val="24"/>
+        </w:rPr>
+      </w:pPr>
+      <w:r>
+        <w:rPr>
+          <w:rFonts w:ascii="Times New Roman" w:eastAsia="Times New Roman" w:hAnsi="Times New Roman" w:cs="Times New Roman"/>
+          <w:color w:val="000000"/>
+          <w:sz w:val="24"/>
+          <w:szCs w:val="24"/>
+        </w:rPr>
+        <w:t> In my current position, I was awarded a Bravo Excellence Award for diligence and demonstration as a self-taught programmer skills and determination toward continuous learning.</w:t>
+      </w:r>
+    </w:p>
+    <w:p>
+      <w:pPr>
+        <w:spacing w:after="0" w:line="240" w:lineRule="auto"/>
+        <w:rPr>
+          <w:rFonts w:ascii="Times New Roman" w:eastAsia="Times New Roman" w:hAnsi="Times New Roman" w:cs="Times New Roman"/>
+          <w:sz w:val="24"/>
+          <w:szCs w:val="24"/>
+        </w:rPr>
+      </w:pPr>
+    </w:p>
+    <w:p>
+      <w:pPr>
+        <w:spacing w:after="0" w:line="240" w:lineRule="auto"/>
+        <w:ind w:firstLine="720"/>
+        <w:rPr>
+          <w:rFonts w:ascii="Times New Roman" w:eastAsia="Times New Roman" w:hAnsi="Times New Roman" w:cs="Times New Roman"/>
+          <w:sz w:val="24"/>
+          <w:szCs w:val="24"/>
+        </w:rPr>
+      </w:pPr>
+      <w:r>
+        <w:rPr>
+          <w:rFonts w:ascii="Times New Roman" w:eastAsia="Times New Roman" w:hAnsi="Times New Roman" w:cs="Times New Roman"/>
+          <w:color w:val="000000"/>
+          <w:sz w:val="24"/>
+          <w:szCs w:val="24"/>
+        </w:rPr>
+        <w:t>My most successful skills learned are Python Application Programming Interface, Front-End Web Visualization, and Big Data Analytics with Hadoop.  With these skills and my experience of critical troubleshooting, I approach every project with diligence and assiduity.   </w:t>
+      </w:r>
+    </w:p>
+    <w:p>
+      <w:pPr>
+        <w:spacing w:after="0" w:line="240" w:lineRule="auto"/>
+        <w:rPr>
+          <w:rFonts w:ascii="Times New Roman" w:eastAsia="Times New Roman" w:hAnsi="Times New Roman" w:cs="Times New Roman"/>
+          <w:sz w:val="24"/>
+          <w:szCs w:val="24"/>
+        </w:rPr>
+      </w:pPr>
+    </w:p>
+    <w:p>
+      <w:pPr>
+        <w:spacing w:after="0" w:line="240" w:lineRule="auto"/>
+        <w:ind w:firstLine="720"/>
+        <w:rPr>
+          <w:rFonts w:ascii="Times New Roman" w:eastAsia="Times New Roman" w:hAnsi="Times New Roman" w:cs="Times New Roman"/>
+          <w:sz w:val="24"/>
+          <w:szCs w:val="24"/>
+        </w:rPr>
+      </w:pPr>
+      <w:r>
+        <w:rPr>
+          <w:rFonts w:ascii="Times New Roman" w:eastAsia="Times New Roman" w:hAnsi="Times New Roman" w:cs="Times New Roman"/>
+          <w:color w:val="000000"/>
+          <w:sz w:val="24"/>
+          <w:szCs w:val="24"/>
+        </w:rPr>
+        <w:t xml:space="preserve">Currently, I am strategically adapting to coding, data analytics, and software engineering.  I believe that this path combined with my resilience makes me an advantage candidate.  I developed skills in customer service, time management, and continued education. </w:t>
+      </w:r>
+    </w:p>
+    <w:p/>
     <w:p>
       <w:pPr>
         <w:ind w:left="720" w:firstLine="720"/>
@@ -899,6 +1072,34 @@
       <w:u w:val="single"/>
     </w:rPr>
   </w:style>
+  <w:style w:type="character" w:styleId="FollowedHyperlink">
+    <w:name w:val="FollowedHyperlink"/>
+    <w:basedOn w:val="DefaultParagraphFont"/>
+    <w:uiPriority w:val="99"/>
+    <w:semiHidden/>
+    <w:unhideWhenUsed/>
+    <w:rsid w:val="007D51F8"/>
+    <w:rPr>
+      <w:color w:val="954F72" w:themeColor="followedHyperlink"/>
+      <w:u w:val="single"/>
+    </w:rPr>
+  </w:style>
+  <w:style w:type="paragraph" w:styleId="NormalWeb">
+    <w:name w:val="Normal (Web)"/>
+    <w:basedOn w:val="Normal"/>
+    <w:uiPriority w:val="99"/>
+    <w:semiHidden/>
+    <w:unhideWhenUsed/>
+    <w:rsid w:val="007D51F8"/>
+    <w:pPr>
+      <w:spacing w:before="100" w:beforeAutospacing="1" w:after="100" w:afterAutospacing="1" w:line="240" w:lineRule="auto"/>
+    </w:pPr>
+    <w:rPr>
+      <w:rFonts w:ascii="Times New Roman" w:eastAsia="Times New Roman" w:hAnsi="Times New Roman" w:cs="Times New Roman"/>
+      <w:sz w:val="24"/>
+      <w:szCs w:val="24"/>
+    </w:rPr>
+  </w:style>
 </w:styles>
 </file>
 

</xml_diff>

<commit_message>
getting rid of stuff
</commit_message>
<xml_diff>
--- a/Project_Proposal.docx
+++ b/Project_Proposal.docx
@@ -282,7 +282,19 @@
           <w:rPr>
             <w:rStyle w:val="Hyperlink"/>
           </w:rPr>
-          <w:t>https://www.epa.gov/enviro/other-service-enabled-data</w:t>
+          <w:t>https://www.ep</w:t>
+        </w:r>
+        <w:r>
+          <w:rPr>
+            <w:rStyle w:val="Hyperlink"/>
+          </w:rPr>
+          <w:t>a</w:t>
+        </w:r>
+        <w:r>
+          <w:rPr>
+            <w:rStyle w:val="Hyperlink"/>
+          </w:rPr>
+          <w:t>.gov/enviro/other-service-enabled-data</w:t>
         </w:r>
       </w:hyperlink>
     </w:p>
@@ -301,7 +313,27 @@
             <w:szCs w:val="23"/>
             <w:shd w:val="clear" w:color="auto" w:fill="F8F8F8"/>
           </w:rPr>
-          <w:t>https://www.census.gov/topics/income-poverty/income/data/tables.html</w:t>
+          <w:t>https://www.census.gov/topics/incom</w:t>
+        </w:r>
+        <w:r>
+          <w:rPr>
+            <w:rStyle w:val="Hyperlink"/>
+            <w:rFonts w:ascii="Arial" w:hAnsi="Arial" w:cs="Arial"/>
+            <w:sz w:val="23"/>
+            <w:szCs w:val="23"/>
+            <w:shd w:val="clear" w:color="auto" w:fill="F8F8F8"/>
+          </w:rPr>
+          <w:t>e</w:t>
+        </w:r>
+        <w:r>
+          <w:rPr>
+            <w:rStyle w:val="Hyperlink"/>
+            <w:rFonts w:ascii="Arial" w:hAnsi="Arial" w:cs="Arial"/>
+            <w:sz w:val="23"/>
+            <w:szCs w:val="23"/>
+            <w:shd w:val="clear" w:color="auto" w:fill="F8F8F8"/>
+          </w:rPr>
+          <w:t>-poverty/income/data/tables.html</w:t>
         </w:r>
       </w:hyperlink>
     </w:p>
@@ -327,12 +359,153 @@
       </w:hyperlink>
     </w:p>
     <w:p/>
+    <w:p>
+      <w:r>
+        <w:t>Does Dark</w:t>
+      </w:r>
+    </w:p>
     <w:p/>
     <w:p>
-      <w:r>
-        <w:tab/>
-      </w:r>
-    </w:p>
+      <w:pPr>
+        <w:spacing w:after="0" w:line="240" w:lineRule="auto"/>
+        <w:ind w:firstLine="720"/>
+        <w:rPr>
+          <w:rFonts w:ascii="Times New Roman" w:eastAsia="Times New Roman" w:hAnsi="Times New Roman" w:cs="Times New Roman"/>
+          <w:sz w:val="24"/>
+          <w:szCs w:val="24"/>
+        </w:rPr>
+      </w:pPr>
+      <w:r>
+        <w:rPr>
+          <w:rFonts w:ascii="Times New Roman" w:eastAsia="Times New Roman" w:hAnsi="Times New Roman" w:cs="Times New Roman"/>
+          <w:color w:val="000000"/>
+          <w:sz w:val="24"/>
+          <w:szCs w:val="24"/>
+        </w:rPr>
+        <w:t>A Software Developer with a background in Technical Management of Information Systems and certificate of Data Analytics from John Hopkins University.  My experience is based with Radio Frequency electronics and component level troubleshooting.</w:t>
+      </w:r>
+    </w:p>
+    <w:p>
+      <w:pPr>
+        <w:spacing w:after="0" w:line="240" w:lineRule="auto"/>
+        <w:rPr>
+          <w:rFonts w:ascii="Times New Roman" w:eastAsia="Times New Roman" w:hAnsi="Times New Roman" w:cs="Times New Roman"/>
+          <w:sz w:val="24"/>
+          <w:szCs w:val="24"/>
+        </w:rPr>
+      </w:pPr>
+    </w:p>
+    <w:p>
+      <w:pPr>
+        <w:spacing w:after="0" w:line="240" w:lineRule="auto"/>
+        <w:ind w:firstLine="720"/>
+        <w:rPr>
+          <w:rFonts w:ascii="Times New Roman" w:eastAsia="Times New Roman" w:hAnsi="Times New Roman" w:cs="Times New Roman"/>
+          <w:sz w:val="24"/>
+          <w:szCs w:val="24"/>
+        </w:rPr>
+      </w:pPr>
+      <w:r>
+        <w:rPr>
+          <w:rFonts w:ascii="Times New Roman" w:eastAsia="Times New Roman" w:hAnsi="Times New Roman" w:cs="Times New Roman"/>
+          <w:color w:val="000000"/>
+          <w:sz w:val="24"/>
+          <w:szCs w:val="24"/>
+        </w:rPr>
+        <w:t> My Air Force experience embedded comfortable public speaking, effective leadership, and core values: integrity, service, and excellence. </w:t>
+      </w:r>
+    </w:p>
+    <w:p>
+      <w:pPr>
+        <w:spacing w:after="0" w:line="240" w:lineRule="auto"/>
+        <w:rPr>
+          <w:rFonts w:ascii="Times New Roman" w:eastAsia="Times New Roman" w:hAnsi="Times New Roman" w:cs="Times New Roman"/>
+          <w:sz w:val="24"/>
+          <w:szCs w:val="24"/>
+        </w:rPr>
+      </w:pPr>
+    </w:p>
+    <w:p>
+      <w:pPr>
+        <w:spacing w:after="0" w:line="240" w:lineRule="auto"/>
+        <w:ind w:firstLine="720"/>
+        <w:rPr>
+          <w:rFonts w:ascii="Times New Roman" w:eastAsia="Times New Roman" w:hAnsi="Times New Roman" w:cs="Times New Roman"/>
+          <w:sz w:val="24"/>
+          <w:szCs w:val="24"/>
+        </w:rPr>
+      </w:pPr>
+      <w:r>
+        <w:rPr>
+          <w:rFonts w:ascii="Times New Roman" w:eastAsia="Times New Roman" w:hAnsi="Times New Roman" w:cs="Times New Roman"/>
+          <w:color w:val="000000"/>
+          <w:sz w:val="24"/>
+          <w:szCs w:val="24"/>
+        </w:rPr>
+        <w:t> In my current position, I was awarded a Bravo Excellence Award for diligence and demonstration as a self-taught programmer skills and determination toward continuous learning.</w:t>
+      </w:r>
+    </w:p>
+    <w:p>
+      <w:pPr>
+        <w:spacing w:after="0" w:line="240" w:lineRule="auto"/>
+        <w:rPr>
+          <w:rFonts w:ascii="Times New Roman" w:eastAsia="Times New Roman" w:hAnsi="Times New Roman" w:cs="Times New Roman"/>
+          <w:sz w:val="24"/>
+          <w:szCs w:val="24"/>
+        </w:rPr>
+      </w:pPr>
+    </w:p>
+    <w:p>
+      <w:pPr>
+        <w:spacing w:after="0" w:line="240" w:lineRule="auto"/>
+        <w:ind w:firstLine="720"/>
+        <w:rPr>
+          <w:rFonts w:ascii="Times New Roman" w:eastAsia="Times New Roman" w:hAnsi="Times New Roman" w:cs="Times New Roman"/>
+          <w:sz w:val="24"/>
+          <w:szCs w:val="24"/>
+        </w:rPr>
+      </w:pPr>
+      <w:r>
+        <w:rPr>
+          <w:rFonts w:ascii="Times New Roman" w:eastAsia="Times New Roman" w:hAnsi="Times New Roman" w:cs="Times New Roman"/>
+          <w:color w:val="000000"/>
+          <w:sz w:val="24"/>
+          <w:szCs w:val="24"/>
+        </w:rPr>
+        <w:t>My most successful skills learned are Python Application Programming Interface, Front-End Web Visualization, and Big Data Analytics with Hadoop.  With these skills and my experience of critical troubleshooting, I approach every project with diligence and assiduity.   </w:t>
+      </w:r>
+    </w:p>
+    <w:p>
+      <w:pPr>
+        <w:spacing w:after="0" w:line="240" w:lineRule="auto"/>
+        <w:rPr>
+          <w:rFonts w:ascii="Times New Roman" w:eastAsia="Times New Roman" w:hAnsi="Times New Roman" w:cs="Times New Roman"/>
+          <w:sz w:val="24"/>
+          <w:szCs w:val="24"/>
+        </w:rPr>
+      </w:pPr>
+    </w:p>
+    <w:p>
+      <w:pPr>
+        <w:spacing w:after="0" w:line="240" w:lineRule="auto"/>
+        <w:ind w:firstLine="720"/>
+        <w:rPr>
+          <w:rFonts w:ascii="Times New Roman" w:eastAsia="Times New Roman" w:hAnsi="Times New Roman" w:cs="Times New Roman"/>
+          <w:sz w:val="24"/>
+          <w:szCs w:val="24"/>
+        </w:rPr>
+      </w:pPr>
+      <w:r>
+        <w:rPr>
+          <w:rFonts w:ascii="Times New Roman" w:eastAsia="Times New Roman" w:hAnsi="Times New Roman" w:cs="Times New Roman"/>
+          <w:color w:val="000000"/>
+          <w:sz w:val="24"/>
+          <w:szCs w:val="24"/>
+        </w:rPr>
+        <w:t xml:space="preserve">Currently, I am strategically adapting to coding, data analytics, and software engineering.  I believe that this path combined with my resilience makes me an advantage candidate.  I developed skills in customer service, time management, and continued education. </w:t>
+      </w:r>
+    </w:p>
+    <w:p/>
     <w:p>
       <w:pPr>
         <w:ind w:left="720" w:firstLine="720"/>
@@ -899,6 +1072,34 @@
       <w:u w:val="single"/>
     </w:rPr>
   </w:style>
+  <w:style w:type="character" w:styleId="FollowedHyperlink">
+    <w:name w:val="FollowedHyperlink"/>
+    <w:basedOn w:val="DefaultParagraphFont"/>
+    <w:uiPriority w:val="99"/>
+    <w:semiHidden/>
+    <w:unhideWhenUsed/>
+    <w:rsid w:val="007D51F8"/>
+    <w:rPr>
+      <w:color w:val="954F72" w:themeColor="followedHyperlink"/>
+      <w:u w:val="single"/>
+    </w:rPr>
+  </w:style>
+  <w:style w:type="paragraph" w:styleId="NormalWeb">
+    <w:name w:val="Normal (Web)"/>
+    <w:basedOn w:val="Normal"/>
+    <w:uiPriority w:val="99"/>
+    <w:semiHidden/>
+    <w:unhideWhenUsed/>
+    <w:rsid w:val="007D51F8"/>
+    <w:pPr>
+      <w:spacing w:before="100" w:beforeAutospacing="1" w:after="100" w:afterAutospacing="1" w:line="240" w:lineRule="auto"/>
+    </w:pPr>
+    <w:rPr>
+      <w:rFonts w:ascii="Times New Roman" w:eastAsia="Times New Roman" w:hAnsi="Times New Roman" w:cs="Times New Roman"/>
+      <w:sz w:val="24"/>
+      <w:szCs w:val="24"/>
+    </w:rPr>
+  </w:style>
 </w:styles>
 </file>
 

</xml_diff>